<commit_message>
uploading presentation.  Added end page to screenshots
</commit_message>
<xml_diff>
--- a/SDD/SDD_ScreenShots.docx
+++ b/SDD/SDD_ScreenShots.docx
@@ -676,6 +676,62 @@
           </wp:inline>
         </w:drawing>
       </w:r>
+    </w:p>
+    <w:p>
+      <w:pPr>
+        <w:jc w:val="center"/>
+      </w:pPr>
+    </w:p>
+    <w:p>
+      <w:pPr>
+        <w:jc w:val="center"/>
+      </w:pPr>
+    </w:p>
+    <w:p>
+      <w:pPr>
+        <w:jc w:val="center"/>
+      </w:pPr>
+    </w:p>
+    <w:p>
+      <w:pPr>
+        <w:jc w:val="center"/>
+      </w:pPr>
+    </w:p>
+    <w:p>
+      <w:pPr>
+        <w:jc w:val="center"/>
+      </w:pPr>
+    </w:p>
+    <w:p>
+      <w:pPr>
+        <w:jc w:val="center"/>
+      </w:pPr>
+    </w:p>
+    <w:p>
+      <w:pPr>
+        <w:jc w:val="center"/>
+      </w:pPr>
+    </w:p>
+    <w:p>
+      <w:pPr>
+        <w:jc w:val="center"/>
+      </w:pPr>
+    </w:p>
+    <w:p>
+      <w:pPr>
+        <w:jc w:val="center"/>
+        <w:rPr>
+          <w:sz w:val="48"/>
+          <w:szCs w:val="48"/>
+        </w:rPr>
+      </w:pPr>
+      <w:r>
+        <w:rPr>
+          <w:sz w:val="48"/>
+          <w:szCs w:val="48"/>
+        </w:rPr>
+        <w:t>END</w:t>
+      </w:r>
       <w:bookmarkStart w:id="0" w:name="_GoBack"/>
       <w:bookmarkEnd w:id="0"/>
     </w:p>
@@ -797,7 +853,7 @@
               </w14:shadow>
               <w14:numForm w14:val="oldStyle"/>
             </w:rPr>
-            <w:t>24</w:t>
+            <w:t>36</w:t>
           </w:r>
           <w:r>
             <w:rPr>

</xml_diff>